<commit_message>
Opdaterer SSD, OC og klassediagram
</commit_message>
<xml_diff>
--- a/03 Analysis/Tommy/OC/Operationskontrakt specifyRisk.docx
+++ b/03 Analysis/Tommy/OC/Operationskontrakt specifyRisk.docx
@@ -143,6 +143,91 @@
           <w:lang w:val="en-US"/>
         </w:rPr>
       </w:pPr>
+      <w:r>
+        <w:rPr>
+          <w:lang w:val="en-US"/>
+        </w:rPr>
+        <w:t xml:space="preserve">probability </w:t>
+      </w:r>
+      <w:r>
+        <w:rPr>
+          <w:u w:val="single"/>
+          <w:lang w:val="en-US"/>
+        </w:rPr>
+        <w:t>&gt;</w:t>
+      </w:r>
+      <w:r>
+        <w:rPr>
+          <w:lang w:val="en-US"/>
+        </w:rPr>
+        <w:t xml:space="preserve"> 0% and probability </w:t>
+      </w:r>
+      <w:r>
+        <w:rPr>
+          <w:u w:val="single"/>
+          <w:lang w:val="en-US"/>
+        </w:rPr>
+        <w:t>&lt;</w:t>
+      </w:r>
+      <w:r>
+        <w:rPr>
+          <w:lang w:val="en-US"/>
+        </w:rPr>
+        <w:t xml:space="preserve"> 100%</w:t>
+      </w:r>
+    </w:p>
+    <w:p>
+      <w:pPr>
+        <w:rPr>
+          <w:lang w:val="en-US"/>
+        </w:rPr>
+      </w:pPr>
+      <w:r>
+        <w:rPr>
+          <w:lang w:val="en-US"/>
+        </w:rPr>
+        <w:t xml:space="preserve">consequence </w:t>
+      </w:r>
+      <w:r>
+        <w:rPr>
+          <w:u w:val="single"/>
+          <w:lang w:val="en-US"/>
+        </w:rPr>
+        <w:t xml:space="preserve">&gt; </w:t>
+      </w:r>
+      <w:r>
+        <w:rPr>
+          <w:lang w:val="en-US"/>
+        </w:rPr>
+        <w:t xml:space="preserve">0 and consequence </w:t>
+      </w:r>
+      <w:r>
+        <w:rPr>
+          <w:u w:val="single"/>
+          <w:lang w:val="en-US"/>
+        </w:rPr>
+        <w:t xml:space="preserve">&lt; </w:t>
+      </w:r>
+      <w:r>
+        <w:rPr>
+          <w:lang w:val="en-US"/>
+        </w:rPr>
+        <w:t>20</w:t>
+      </w:r>
+    </w:p>
+    <w:p>
+      <w:pPr>
+        <w:rPr>
+          <w:lang w:val="en-US"/>
+        </w:rPr>
+      </w:pPr>
+    </w:p>
+    <w:p>
+      <w:pPr>
+        <w:rPr>
+          <w:lang w:val="en-US"/>
+        </w:rPr>
+      </w:pPr>
     </w:p>
     <w:p>
       <w:pPr>
@@ -247,142 +332,6 @@
           <w:lang w:val="en-US"/>
         </w:rPr>
         <w:t>Valid was informed.</w:t>
-      </w:r>
-    </w:p>
-    <w:p>
-      <w:pPr>
-        <w:rPr>
-          <w:lang w:val="en-US"/>
-        </w:rPr>
-      </w:pPr>
-      <w:r>
-        <w:rPr>
-          <w:lang w:val="en-US"/>
-        </w:rPr>
-        <w:t>If (</w:t>
-      </w:r>
-      <w:proofErr w:type="spellStart"/>
-      <w:proofErr w:type="gramStart"/>
-      <w:r>
-        <w:rPr>
-          <w:lang w:val="en-US"/>
-        </w:rPr>
-        <w:t>r.probability</w:t>
-      </w:r>
-      <w:proofErr w:type="spellEnd"/>
-      <w:proofErr w:type="gramEnd"/>
-      <w:r>
-        <w:rPr>
-          <w:lang w:val="en-US"/>
-        </w:rPr>
-        <w:t xml:space="preserve"> </w:t>
-      </w:r>
-      <w:r>
-        <w:rPr>
-          <w:u w:val="single"/>
-          <w:lang w:val="en-US"/>
-        </w:rPr>
-        <w:t>&gt;</w:t>
-      </w:r>
-      <w:r>
-        <w:rPr>
-          <w:lang w:val="en-US"/>
-        </w:rPr>
-        <w:t xml:space="preserve"> 0% and </w:t>
-      </w:r>
-      <w:proofErr w:type="spellStart"/>
-      <w:r>
-        <w:rPr>
-          <w:lang w:val="en-US"/>
-        </w:rPr>
-        <w:t>r.probability</w:t>
-      </w:r>
-      <w:proofErr w:type="spellEnd"/>
-      <w:r>
-        <w:rPr>
-          <w:lang w:val="en-US"/>
-        </w:rPr>
-        <w:t xml:space="preserve"> </w:t>
-      </w:r>
-      <w:r>
-        <w:rPr>
-          <w:u w:val="single"/>
-          <w:lang w:val="en-US"/>
-        </w:rPr>
-        <w:t>&lt;</w:t>
-      </w:r>
-      <w:r>
-        <w:rPr>
-          <w:lang w:val="en-US"/>
-        </w:rPr>
-        <w:t xml:space="preserve"> 100%)</w:t>
-      </w:r>
-    </w:p>
-    <w:p>
-      <w:pPr>
-        <w:rPr>
-          <w:lang w:val="en-US"/>
-        </w:rPr>
-      </w:pPr>
-      <w:r>
-        <w:rPr>
-          <w:lang w:val="en-US"/>
-        </w:rPr>
-        <w:t>And (</w:t>
-      </w:r>
-      <w:proofErr w:type="spellStart"/>
-      <w:r>
-        <w:rPr>
-          <w:lang w:val="en-US"/>
-        </w:rPr>
-        <w:t>r.consequence</w:t>
-      </w:r>
-      <w:proofErr w:type="spellEnd"/>
-      <w:r>
-        <w:rPr>
-          <w:lang w:val="en-US"/>
-        </w:rPr>
-        <w:t xml:space="preserve"> </w:t>
-      </w:r>
-      <w:r>
-        <w:rPr>
-          <w:u w:val="single"/>
-          <w:lang w:val="en-US"/>
-        </w:rPr>
-        <w:t xml:space="preserve">&gt; </w:t>
-      </w:r>
-      <w:r>
-        <w:rPr>
-          <w:lang w:val="en-US"/>
-        </w:rPr>
-        <w:t xml:space="preserve">0 and </w:t>
-      </w:r>
-      <w:proofErr w:type="spellStart"/>
-      <w:r>
-        <w:rPr>
-          <w:lang w:val="en-US"/>
-        </w:rPr>
-        <w:t>r.consequence</w:t>
-      </w:r>
-      <w:proofErr w:type="spellEnd"/>
-      <w:r>
-        <w:rPr>
-          <w:lang w:val="en-US"/>
-        </w:rPr>
-        <w:t xml:space="preserve"> </w:t>
-      </w:r>
-      <w:r>
-        <w:rPr>
-          <w:u w:val="single"/>
-          <w:lang w:val="en-US"/>
-        </w:rPr>
-        <w:t xml:space="preserve">&lt; </w:t>
-      </w:r>
-      <w:r>
-        <w:rPr>
-          <w:lang w:val="en-US"/>
-        </w:rPr>
-        <w:t>20)</w:t>
       </w:r>
       <w:bookmarkStart w:id="0" w:name="_GoBack"/>
       <w:bookmarkEnd w:id="0"/>

</xml_diff>